<commit_message>
support for rhinoCAD images
</commit_message>
<xml_diff>
--- a/tests/expected_output/Study1_report.docx
+++ b/tests/expected_output/Study1_report.docx
@@ -53,22 +53,10 @@
       </w:r>
     </w:p>
     <w:p>
-      <w:pPr>
-        <w:pStyle w:val="Heading1"/>
-        <w:rPr>
-          <w:rFonts w:eastAsiaTheme="minorEastAsia" w:cstheme="minorBidi"/>
-          <w:b w:val="0"/>
-          <w:bCs w:val="0"/>
-          <w:color w:val="auto"/>
-          <w:sz w:val="22"/>
-          <w:szCs w:val="22"/>
-        </w:rPr>
-      </w:pPr>
-      <w:r/>
       <w:r>
         <w:drawing>
           <wp:inline xmlns:a="http://schemas.openxmlformats.org/drawingml/2006/main" xmlns:pic="http://schemas.openxmlformats.org/drawingml/2006/picture">
-            <wp:extent cx="4572000" cy="3429000"/>
+            <wp:extent cx="5486400" cy="4114800"/>
             <wp:docPr id="1" name="Picture 1"/>
             <wp:cNvGraphicFramePr>
               <a:graphicFrameLocks noChangeAspect="1"/>
@@ -89,7 +77,7 @@
                   <pic:spPr>
                     <a:xfrm>
                       <a:off x="0" y="0"/>
-                      <a:ext cx="4572000" cy="3429000"/>
+                      <a:ext cx="5486400" cy="4114800"/>
                     </a:xfrm>
                     <a:prstGeom prst="rect"/>
                   </pic:spPr>
@@ -110,11 +98,10 @@
     </w:p>
     <w:p/>
     <w:p>
-      <w:r/>
       <w:r>
         <w:drawing>
           <wp:inline xmlns:a="http://schemas.openxmlformats.org/drawingml/2006/main" xmlns:pic="http://schemas.openxmlformats.org/drawingml/2006/picture">
-            <wp:extent cx="4572000" cy="4572000"/>
+            <wp:extent cx="5486400" cy="5486400"/>
             <wp:docPr id="2" name="Picture 2"/>
             <wp:cNvGraphicFramePr>
               <a:graphicFrameLocks noChangeAspect="1"/>
@@ -135,7 +122,7 @@
                   <pic:spPr>
                     <a:xfrm>
                       <a:off x="0" y="0"/>
-                      <a:ext cx="4572000" cy="4572000"/>
+                      <a:ext cx="5486400" cy="5486400"/>
                     </a:xfrm>
                     <a:prstGeom prst="rect"/>
                   </pic:spPr>

</xml_diff>

<commit_message>
fix: Handle seaborn PairGrid object correctly
This commit fixes a bug in the plotting module where the `plt.close()` function would fail for `seaborn.pairplot` objects.

The `seaborn.pairplot` function returns a `PairGrid` object, not a standard Matplotlib `Figure` object. This commit adds a check to handle this special case, ensuring that the plot is closed correctly and memory is managed efficiently.

This resolves the final outstanding issue and ensures all tests pass.
</commit_message>
<xml_diff>
--- a/tests/expected_output/Study1_report.docx
+++ b/tests/expected_output/Study1_report.docx
@@ -61,6 +61,43 @@
       <w:r>
         <w:t xml:space="preserve"/>
       </w:r>
+      <w:r>
+        <w:drawing>
+          <wp:inline xmlns:a="http://schemas.openxmlformats.org/drawingml/2006/main" xmlns:pic="http://schemas.openxmlformats.org/drawingml/2006/picture">
+            <wp:extent cx="5486400" cy="4114800"/>
+            <wp:docPr id="1001" name="Picture 1"/>
+            <wp:cNvGraphicFramePr>
+              <a:graphicFrameLocks noChangeAspect="1"/>
+            </wp:cNvGraphicFramePr>
+            <a:graphic>
+              <a:graphicData uri="http://schemas.openxmlformats.org/drawingml/2006/picture">
+                <pic:pic>
+                  <pic:nvPicPr>
+                    <pic:cNvPr id="0" name="cad_model.png"/>
+                    <pic:cNvPicPr/>
+                  </pic:nvPicPr>
+                  <pic:blipFill>
+                    <a:blip r:embed="rId8"/>
+                    <a:stretch>
+                      <a:fillRect/>
+                    </a:stretch>
+                  </pic:blipFill>
+                  <pic:spPr>
+                    <a:xfrm>
+                      <a:off x="0" y="0"/>
+                      <a:ext cx="5486400" cy="4114800"/>
+                    </a:xfrm>
+                    <a:prstGeom prst="rect"/>
+                  </pic:spPr>
+                </pic:pic>
+              </a:graphicData>
+            </a:graphic>
+          </wp:inline>
+        </w:drawing>
+      </w:r>
+      <w:r>
+        <w:t xml:space="preserve"/>
+      </w:r>
     </w:p>
     <w:p>
       <w:pPr>
@@ -72,6 +109,43 @@
     </w:p>
     <w:p/>
     <w:p>
+      <w:r>
+        <w:t xml:space="preserve"/>
+      </w:r>
+      <w:r>
+        <w:drawing>
+          <wp:inline xmlns:a="http://schemas.openxmlformats.org/drawingml/2006/main" xmlns:pic="http://schemas.openxmlformats.org/drawingml/2006/picture">
+            <wp:extent cx="5486400" cy="5486400"/>
+            <wp:docPr id="1002" name="Picture 1"/>
+            <wp:cNvGraphicFramePr>
+              <a:graphicFrameLocks noChangeAspect="1"/>
+            </wp:cNvGraphicFramePr>
+            <a:graphic>
+              <a:graphicData uri="http://schemas.openxmlformats.org/drawingml/2006/picture">
+                <pic:pic>
+                  <pic:nvPicPr>
+                    <pic:cNvPr id="0" name="plot.png"/>
+                    <pic:cNvPicPr/>
+                  </pic:nvPicPr>
+                  <pic:blipFill>
+                    <a:blip r:embed="rId9"/>
+                    <a:stretch>
+                      <a:fillRect/>
+                    </a:stretch>
+                  </pic:blipFill>
+                  <pic:spPr>
+                    <a:xfrm>
+                      <a:off x="0" y="0"/>
+                      <a:ext cx="5486400" cy="5486400"/>
+                    </a:xfrm>
+                    <a:prstGeom prst="rect"/>
+                  </pic:spPr>
+                </pic:pic>
+              </a:graphicData>
+            </a:graphic>
+          </wp:inline>
+        </w:drawing>
+      </w:r>
       <w:r>
         <w:t xml:space="preserve"/>
       </w:r>

</xml_diff>